<commit_message>
Added a few changes to clean up minutes of meetings
</commit_message>
<xml_diff>
--- a/Docs/Minutes of Meetings.docx
+++ b/Docs/Minutes of Meetings.docx
@@ -356,23 +356,55 @@
                 <w:sz w:val="20"/>
                 <w:szCs w:val="20"/>
               </w:rPr>
-              <w:t>- Make sure all team members have signed up and joined both the GitLab as well as Trello group</w:t>
-            </w:r>
-          </w:p>
-          <w:p>
-            <w:pPr>
-              <w:widowControl w:val="0"/>
-              <w:rPr>
-                <w:sz w:val="20"/>
-                <w:szCs w:val="20"/>
-              </w:rPr>
-            </w:pPr>
-            <w:r>
-              <w:rPr>
-                <w:sz w:val="20"/>
-                <w:szCs w:val="20"/>
-              </w:rPr>
-              <w:t>- Look over documents given to us by our sponsor and get a greater understanding of the tools we have to use</w:t>
+              <w:t xml:space="preserve">- Make sure all team members have signed up and joined both the </w:t>
+            </w:r>
+            <w:proofErr w:type="spellStart"/>
+            <w:r>
+              <w:rPr>
+                <w:sz w:val="20"/>
+                <w:szCs w:val="20"/>
+              </w:rPr>
+              <w:t>GitLab</w:t>
+            </w:r>
+            <w:proofErr w:type="spellEnd"/>
+            <w:r>
+              <w:rPr>
+                <w:sz w:val="20"/>
+                <w:szCs w:val="20"/>
+              </w:rPr>
+              <w:t xml:space="preserve"> as well as Trello group</w:t>
+            </w:r>
+          </w:p>
+          <w:p>
+            <w:pPr>
+              <w:widowControl w:val="0"/>
+              <w:rPr>
+                <w:sz w:val="20"/>
+                <w:szCs w:val="20"/>
+              </w:rPr>
+            </w:pPr>
+            <w:r>
+              <w:rPr>
+                <w:sz w:val="20"/>
+                <w:szCs w:val="20"/>
+              </w:rPr>
+              <w:t xml:space="preserve">- Look over documents given to us by our sponsor and get a greater understanding of the tools we </w:t>
+            </w:r>
+            <w:proofErr w:type="gramStart"/>
+            <w:r>
+              <w:rPr>
+                <w:sz w:val="20"/>
+                <w:szCs w:val="20"/>
+              </w:rPr>
+              <w:t>have to</w:t>
+            </w:r>
+            <w:proofErr w:type="gramEnd"/>
+            <w:r>
+              <w:rPr>
+                <w:sz w:val="20"/>
+                <w:szCs w:val="20"/>
+              </w:rPr>
+              <w:t xml:space="preserve"> use</w:t>
             </w:r>
           </w:p>
         </w:tc>
@@ -430,14 +462,7 @@
                 <w:b/>
                 <w:u w:val="single"/>
               </w:rPr>
-              <w:t>Meeting with sponsor, lasted: 24 m</w:t>
-            </w:r>
-            <w:r>
-              <w:rPr>
-                <w:b/>
-                <w:u w:val="single"/>
-              </w:rPr>
-              <w:t>inutes</w:t>
+              <w:t>Meeting with sponsor, lasted: 24 minutes</w:t>
             </w:r>
           </w:p>
           <w:p>
@@ -529,14 +554,7 @@
                 <w:sz w:val="20"/>
                 <w:szCs w:val="20"/>
               </w:rPr>
-              <w:t>Do not create a dialogue based on every single resume that this   softwar</w:t>
-            </w:r>
-            <w:r>
-              <w:rPr>
-                <w:sz w:val="20"/>
-                <w:szCs w:val="20"/>
-              </w:rPr>
-              <w:t>e is used for, base it on 1 resume (we can use John’s) to show that this could be done</w:t>
+              <w:t>Do not create a dialogue based on every single resume that this   software is used for, base it on 1 resume (we can use John’s) to show that this could be done</w:t>
             </w:r>
           </w:p>
           <w:p>
@@ -594,14 +612,7 @@
                 <w:sz w:val="20"/>
                 <w:szCs w:val="20"/>
               </w:rPr>
-              <w:t>- Discusse</w:t>
-            </w:r>
-            <w:r>
-              <w:rPr>
-                <w:sz w:val="20"/>
-                <w:szCs w:val="20"/>
-              </w:rPr>
-              <w:t>d how to start/ go about the overall project, which included:</w:t>
+              <w:t>- Discussed how to start/ go about the overall project, which included:</w:t>
             </w:r>
           </w:p>
           <w:p>
@@ -643,14 +654,7 @@
                 <w:sz w:val="20"/>
                 <w:szCs w:val="20"/>
               </w:rPr>
-              <w:t>Play around with text-to-speech and speech-to-text features and work those as well as the con</w:t>
-            </w:r>
-            <w:r>
-              <w:rPr>
-                <w:sz w:val="20"/>
-                <w:szCs w:val="20"/>
-              </w:rPr>
-              <w:t>versation service together</w:t>
+              <w:t>Play around with text-to-speech and speech-to-text features and work those as well as the conversation service together</w:t>
             </w:r>
           </w:p>
           <w:p>
@@ -671,7 +675,23 @@
                 <w:sz w:val="20"/>
                 <w:szCs w:val="20"/>
               </w:rPr>
-              <w:t>Using the tutorials we looked over start using Node-Red (Under IMT starter pack in IBM Cloud)</w:t>
+              <w:t xml:space="preserve">Using the </w:t>
+            </w:r>
+            <w:proofErr w:type="gramStart"/>
+            <w:r>
+              <w:rPr>
+                <w:sz w:val="20"/>
+                <w:szCs w:val="20"/>
+              </w:rPr>
+              <w:t>tutorials</w:t>
+            </w:r>
+            <w:proofErr w:type="gramEnd"/>
+            <w:r>
+              <w:rPr>
+                <w:sz w:val="20"/>
+                <w:szCs w:val="20"/>
+              </w:rPr>
+              <w:t xml:space="preserve"> we looked over start using Node-Red (Under IMT starter pack in IBM Cloud)</w:t>
             </w:r>
           </w:p>
           <w:p>
@@ -692,14 +712,39 @@
                 <w:sz w:val="20"/>
                 <w:szCs w:val="20"/>
               </w:rPr>
-              <w:t>For the character and background use Unity, can make a realistic figure pretty easily and can export to different platforms such as and</w:t>
-            </w:r>
-            <w:r>
-              <w:rPr>
-                <w:sz w:val="20"/>
-                <w:szCs w:val="20"/>
-              </w:rPr>
-              <w:t>roid app/ iphone app/ browsers.</w:t>
+              <w:t xml:space="preserve">For the character and background use Unity, can make a realistic figure </w:t>
+            </w:r>
+            <w:proofErr w:type="gramStart"/>
+            <w:r>
+              <w:rPr>
+                <w:sz w:val="20"/>
+                <w:szCs w:val="20"/>
+              </w:rPr>
+              <w:t>pretty easily</w:t>
+            </w:r>
+            <w:proofErr w:type="gramEnd"/>
+            <w:r>
+              <w:rPr>
+                <w:sz w:val="20"/>
+                <w:szCs w:val="20"/>
+              </w:rPr>
+              <w:t xml:space="preserve"> and can export to different platforms such as android app/ </w:t>
+            </w:r>
+            <w:proofErr w:type="spellStart"/>
+            <w:r>
+              <w:rPr>
+                <w:sz w:val="20"/>
+                <w:szCs w:val="20"/>
+              </w:rPr>
+              <w:t>iphone</w:t>
+            </w:r>
+            <w:proofErr w:type="spellEnd"/>
+            <w:r>
+              <w:rPr>
+                <w:sz w:val="20"/>
+                <w:szCs w:val="20"/>
+              </w:rPr>
+              <w:t xml:space="preserve"> app/ browsers.</w:t>
             </w:r>
           </w:p>
           <w:p>
@@ -723,7 +768,23 @@
                 <w:szCs w:val="20"/>
               </w:rPr>
               <w:lastRenderedPageBreak/>
-              <w:t>sponsor(John)  can easily access it.</w:t>
+              <w:t>sponsor(</w:t>
+            </w:r>
+            <w:proofErr w:type="gramStart"/>
+            <w:r>
+              <w:rPr>
+                <w:sz w:val="20"/>
+                <w:szCs w:val="20"/>
+              </w:rPr>
+              <w:t>John)  can</w:t>
+            </w:r>
+            <w:proofErr w:type="gramEnd"/>
+            <w:r>
+              <w:rPr>
+                <w:sz w:val="20"/>
+                <w:szCs w:val="20"/>
+              </w:rPr>
+              <w:t xml:space="preserve"> easily access it.</w:t>
             </w:r>
           </w:p>
           <w:p>
@@ -777,14 +838,7 @@
                 <w:sz w:val="20"/>
                 <w:szCs w:val="20"/>
               </w:rPr>
-              <w:t>- Revise the user stories and adap</w:t>
-            </w:r>
-            <w:r>
-              <w:rPr>
-                <w:sz w:val="20"/>
-                <w:szCs w:val="20"/>
-              </w:rPr>
-              <w:t>t them to focus on 1 resume only</w:t>
+              <w:t>- Revise the user stories and adapt them to focus on 1 resume only</w:t>
             </w:r>
           </w:p>
           <w:p>
@@ -816,14 +870,7 @@
                 <w:sz w:val="20"/>
                 <w:szCs w:val="20"/>
               </w:rPr>
-              <w:t>- Follow links from John to tutorials on Unity → Download Unity and play around to see possibilities of how to c</w:t>
-            </w:r>
-            <w:r>
-              <w:rPr>
-                <w:sz w:val="20"/>
-                <w:szCs w:val="20"/>
-              </w:rPr>
-              <w:t>reate the avatar/ background</w:t>
+              <w:t>- Follow links from John to tutorials on Unity → Download Unity and play around to see possibilities of how to create the avatar/ background</w:t>
             </w:r>
           </w:p>
           <w:p>
@@ -1046,7 +1093,25 @@
                 <w:sz w:val="20"/>
                 <w:szCs w:val="20"/>
               </w:rPr>
-              <w:t xml:space="preserve">- try to think of ways to make offline progress (planning,learning new skills) visible </w:t>
+              <w:t>- try to think of ways to make offline progress (</w:t>
+            </w:r>
+            <w:proofErr w:type="spellStart"/>
+            <w:proofErr w:type="gramStart"/>
+            <w:r>
+              <w:rPr>
+                <w:sz w:val="20"/>
+                <w:szCs w:val="20"/>
+              </w:rPr>
+              <w:t>planning,learning</w:t>
+            </w:r>
+            <w:proofErr w:type="spellEnd"/>
+            <w:proofErr w:type="gramEnd"/>
+            <w:r>
+              <w:rPr>
+                <w:sz w:val="20"/>
+                <w:szCs w:val="20"/>
+              </w:rPr>
+              <w:t xml:space="preserve"> new skills) visible </w:t>
             </w:r>
           </w:p>
           <w:p>
@@ -1274,14 +1339,23 @@
                 <w:sz w:val="20"/>
                 <w:szCs w:val="20"/>
               </w:rPr>
-              <w:t>Due to p</w:t>
-            </w:r>
-            <w:r>
-              <w:rPr>
-                <w:sz w:val="20"/>
-                <w:szCs w:val="20"/>
-              </w:rPr>
-              <w:t>ast experience in the team, we decided to use cinema4d to make it (Will still learn how to use blender on the side just in case that is better to use)</w:t>
+              <w:t xml:space="preserve">Due to </w:t>
+            </w:r>
+            <w:proofErr w:type="gramStart"/>
+            <w:r>
+              <w:rPr>
+                <w:sz w:val="20"/>
+                <w:szCs w:val="20"/>
+              </w:rPr>
+              <w:t>past experience</w:t>
+            </w:r>
+            <w:proofErr w:type="gramEnd"/>
+            <w:r>
+              <w:rPr>
+                <w:sz w:val="20"/>
+                <w:szCs w:val="20"/>
+              </w:rPr>
+              <w:t xml:space="preserve"> in the team, we decided to use cinema4d to make it (Will still learn how to use blender on the side just in case that is better to use)</w:t>
             </w:r>
           </w:p>
           <w:p>
@@ -1323,53 +1397,55 @@
                 <w:sz w:val="20"/>
                 <w:szCs w:val="20"/>
               </w:rPr>
-              <w:t>If possible, would like to include a simple anima</w:t>
-            </w:r>
-            <w:r>
-              <w:rPr>
-                <w:sz w:val="20"/>
-                <w:szCs w:val="20"/>
-              </w:rPr>
-              <w:t>tion of the mouth opening and closing when the avatar speaks</w:t>
-            </w:r>
-          </w:p>
-          <w:p>
-            <w:pPr>
-              <w:widowControl w:val="0"/>
-              <w:rPr>
-                <w:sz w:val="20"/>
-                <w:szCs w:val="20"/>
-              </w:rPr>
-            </w:pPr>
-            <w:r>
-              <w:rPr>
-                <w:sz w:val="20"/>
-                <w:szCs w:val="20"/>
-              </w:rPr>
-              <w:t>- Added to the trello board stating what we are going to do and what is currently in process of being made</w:t>
-            </w:r>
-          </w:p>
-          <w:p>
-            <w:pPr>
-              <w:widowControl w:val="0"/>
-              <w:rPr>
-                <w:sz w:val="20"/>
-                <w:szCs w:val="20"/>
-              </w:rPr>
-            </w:pPr>
-            <w:r>
-              <w:rPr>
-                <w:sz w:val="20"/>
-                <w:szCs w:val="20"/>
-              </w:rPr>
-              <w:t>- Started to have a look at Watson Conversation and noted down simple questions that cou</w:t>
-            </w:r>
-            <w:r>
-              <w:rPr>
-                <w:sz w:val="20"/>
-                <w:szCs w:val="20"/>
-              </w:rPr>
-              <w:t>ld be asked</w:t>
+              <w:t>If possible, would like to include a simple animation of the mouth opening and closing when the avatar speaks</w:t>
+            </w:r>
+          </w:p>
+          <w:p>
+            <w:pPr>
+              <w:widowControl w:val="0"/>
+              <w:rPr>
+                <w:sz w:val="20"/>
+                <w:szCs w:val="20"/>
+              </w:rPr>
+            </w:pPr>
+            <w:r>
+              <w:rPr>
+                <w:sz w:val="20"/>
+                <w:szCs w:val="20"/>
+              </w:rPr>
+              <w:t xml:space="preserve">- Added to the </w:t>
+            </w:r>
+            <w:proofErr w:type="spellStart"/>
+            <w:r>
+              <w:rPr>
+                <w:sz w:val="20"/>
+                <w:szCs w:val="20"/>
+              </w:rPr>
+              <w:t>trello</w:t>
+            </w:r>
+            <w:proofErr w:type="spellEnd"/>
+            <w:r>
+              <w:rPr>
+                <w:sz w:val="20"/>
+                <w:szCs w:val="20"/>
+              </w:rPr>
+              <w:t xml:space="preserve"> board stating what we are going to do and what is currently in process of being made</w:t>
+            </w:r>
+          </w:p>
+          <w:p>
+            <w:pPr>
+              <w:widowControl w:val="0"/>
+              <w:rPr>
+                <w:sz w:val="20"/>
+                <w:szCs w:val="20"/>
+              </w:rPr>
+            </w:pPr>
+            <w:r>
+              <w:rPr>
+                <w:sz w:val="20"/>
+                <w:szCs w:val="20"/>
+              </w:rPr>
+              <w:t>- Started to have a look at Watson Conversation and noted down simple questions that could be asked</w:t>
             </w:r>
           </w:p>
           <w:p>
@@ -1445,14 +1521,7 @@
                 <w:sz w:val="20"/>
                 <w:szCs w:val="20"/>
               </w:rPr>
-              <w:t>- Work on the Watson Co</w:t>
-            </w:r>
-            <w:r>
-              <w:rPr>
-                <w:sz w:val="20"/>
-                <w:szCs w:val="20"/>
-              </w:rPr>
-              <w:t>nversation, create variations of the way questions could be asked</w:t>
+              <w:t>- Work on the Watson Conversation, create variations of the way questions could be asked</w:t>
             </w:r>
           </w:p>
           <w:p>
@@ -1484,23 +1553,55 @@
                 <w:sz w:val="20"/>
                 <w:szCs w:val="20"/>
               </w:rPr>
-              <w:t>- Have a deeper look into unity and how we can make it work with cinema4d / how can we add simple animation to the avatar</w:t>
-            </w:r>
-          </w:p>
-          <w:p>
-            <w:pPr>
-              <w:widowControl w:val="0"/>
-              <w:rPr>
-                <w:sz w:val="20"/>
-                <w:szCs w:val="20"/>
-              </w:rPr>
-            </w:pPr>
-            <w:r>
-              <w:rPr>
-                <w:sz w:val="20"/>
-                <w:szCs w:val="20"/>
-              </w:rPr>
-              <w:t xml:space="preserve">- Have a deeper look into NODE-RED </w:t>
+              <w:t xml:space="preserve">- Have a deeper </w:t>
+            </w:r>
+            <w:proofErr w:type="gramStart"/>
+            <w:r>
+              <w:rPr>
+                <w:sz w:val="20"/>
+                <w:szCs w:val="20"/>
+              </w:rPr>
+              <w:t>look into</w:t>
+            </w:r>
+            <w:proofErr w:type="gramEnd"/>
+            <w:r>
+              <w:rPr>
+                <w:sz w:val="20"/>
+                <w:szCs w:val="20"/>
+              </w:rPr>
+              <w:t xml:space="preserve"> unity and how we can make it work with cinema4d / how can we add simple animation to the avatar</w:t>
+            </w:r>
+          </w:p>
+          <w:p>
+            <w:pPr>
+              <w:widowControl w:val="0"/>
+              <w:rPr>
+                <w:sz w:val="20"/>
+                <w:szCs w:val="20"/>
+              </w:rPr>
+            </w:pPr>
+            <w:r>
+              <w:rPr>
+                <w:sz w:val="20"/>
+                <w:szCs w:val="20"/>
+              </w:rPr>
+              <w:t xml:space="preserve">- Have a deeper </w:t>
+            </w:r>
+            <w:proofErr w:type="gramStart"/>
+            <w:r>
+              <w:rPr>
+                <w:sz w:val="20"/>
+                <w:szCs w:val="20"/>
+              </w:rPr>
+              <w:t>look into</w:t>
+            </w:r>
+            <w:proofErr w:type="gramEnd"/>
+            <w:r>
+              <w:rPr>
+                <w:sz w:val="20"/>
+                <w:szCs w:val="20"/>
+              </w:rPr>
+              <w:t xml:space="preserve"> NODE-RED </w:t>
             </w:r>
           </w:p>
           <w:p>
@@ -1596,12 +1697,21 @@
                 <w:u w:val="single"/>
               </w:rPr>
             </w:pPr>
-            <w:r>
-              <w:rPr>
-                <w:b/>
-                <w:u w:val="single"/>
-              </w:rPr>
-              <w:t xml:space="preserve">Duration : 30 minutes </w:t>
+            <w:proofErr w:type="gramStart"/>
+            <w:r>
+              <w:rPr>
+                <w:b/>
+                <w:u w:val="single"/>
+              </w:rPr>
+              <w:t>Duration :</w:t>
+            </w:r>
+            <w:proofErr w:type="gramEnd"/>
+            <w:r>
+              <w:rPr>
+                <w:b/>
+                <w:u w:val="single"/>
+              </w:rPr>
+              <w:t xml:space="preserve"> 30 minutes </w:t>
             </w:r>
           </w:p>
           <w:p>
@@ -1673,7 +1783,23 @@
                 <w:sz w:val="20"/>
                 <w:szCs w:val="20"/>
               </w:rPr>
-              <w:t xml:space="preserve">- Discussed the number and customisation side of the avatar </w:t>
+              <w:t xml:space="preserve">- Discussed the number and </w:t>
+            </w:r>
+            <w:proofErr w:type="spellStart"/>
+            <w:r>
+              <w:rPr>
+                <w:sz w:val="20"/>
+                <w:szCs w:val="20"/>
+              </w:rPr>
+              <w:t>customisation</w:t>
+            </w:r>
+            <w:proofErr w:type="spellEnd"/>
+            <w:r>
+              <w:rPr>
+                <w:sz w:val="20"/>
+                <w:szCs w:val="20"/>
+              </w:rPr>
+              <w:t xml:space="preserve"> side of the avatar </w:t>
             </w:r>
           </w:p>
           <w:p>
@@ -1739,14 +1865,7 @@
                 <w:sz w:val="20"/>
                 <w:szCs w:val="20"/>
               </w:rPr>
-              <w:t>- Sponsor will put us in contact w</w:t>
-            </w:r>
-            <w:r>
-              <w:rPr>
-                <w:sz w:val="20"/>
-                <w:szCs w:val="20"/>
-              </w:rPr>
-              <w:t>ith another project who have developed similar Unity + Watson project.</w:t>
+              <w:t>- Sponsor will put us in contact with another project who have developed similar Unity + Watson project.</w:t>
             </w:r>
           </w:p>
           <w:p>
@@ -2052,14 +2171,23 @@
                 <w:sz w:val="20"/>
                 <w:szCs w:val="20"/>
               </w:rPr>
-              <w:t>- Decided to use a different styles character opposed to the ‘minecraft’ style as it will be easier to implement and add actions to</w:t>
-            </w:r>
-            <w:r>
-              <w:rPr>
-                <w:sz w:val="20"/>
-                <w:szCs w:val="20"/>
-              </w:rPr>
-              <w:t xml:space="preserve"> it</w:t>
+              <w:t>- Decided to use a different styles character opposed to the ‘</w:t>
+            </w:r>
+            <w:proofErr w:type="spellStart"/>
+            <w:r>
+              <w:rPr>
+                <w:sz w:val="20"/>
+                <w:szCs w:val="20"/>
+              </w:rPr>
+              <w:t>minecraft</w:t>
+            </w:r>
+            <w:proofErr w:type="spellEnd"/>
+            <w:r>
+              <w:rPr>
+                <w:sz w:val="20"/>
+                <w:szCs w:val="20"/>
+              </w:rPr>
+              <w:t>’ style as it will be easier to implement and add actions to it</w:t>
             </w:r>
           </w:p>
           <w:p>
@@ -2135,30 +2263,37 @@
                 <w:sz w:val="20"/>
                 <w:szCs w:val="20"/>
               </w:rPr>
-              <w:t>- Design different clothes, 3 diffe</w:t>
-            </w:r>
-            <w:r>
-              <w:rPr>
-                <w:sz w:val="20"/>
-                <w:szCs w:val="20"/>
-              </w:rPr>
-              <w:t>rent ideas that can be used on the avatar</w:t>
-            </w:r>
-          </w:p>
-          <w:p>
-            <w:pPr>
-              <w:widowControl w:val="0"/>
-              <w:rPr>
-                <w:sz w:val="20"/>
-                <w:szCs w:val="20"/>
-              </w:rPr>
-            </w:pPr>
-            <w:r>
-              <w:rPr>
-                <w:sz w:val="20"/>
-                <w:szCs w:val="20"/>
-              </w:rPr>
-              <w:t>- Collaboratively work on the conservation service (Intents + Entities should be done by christmas)</w:t>
+              <w:t>- Design different clothes, 3 different ideas that can be used on the avatar</w:t>
+            </w:r>
+          </w:p>
+          <w:p>
+            <w:pPr>
+              <w:widowControl w:val="0"/>
+              <w:rPr>
+                <w:sz w:val="20"/>
+                <w:szCs w:val="20"/>
+              </w:rPr>
+            </w:pPr>
+            <w:r>
+              <w:rPr>
+                <w:sz w:val="20"/>
+                <w:szCs w:val="20"/>
+              </w:rPr>
+              <w:t xml:space="preserve">- Collaboratively work on the conservation service (Intents + Entities should be done by </w:t>
+            </w:r>
+            <w:r>
+              <w:rPr>
+                <w:sz w:val="20"/>
+                <w:szCs w:val="20"/>
+              </w:rPr>
+              <w:t>Christmas</w:t>
+            </w:r>
+            <w:r>
+              <w:rPr>
+                <w:sz w:val="20"/>
+                <w:szCs w:val="20"/>
+              </w:rPr>
+              <w:t>)</w:t>
             </w:r>
           </w:p>
           <w:p>
@@ -2221,14 +2356,7 @@
                 <w:b/>
                 <w:u w:val="single"/>
               </w:rPr>
-              <w:t>07/12/17 | 1</w:t>
-            </w:r>
-            <w:r>
-              <w:rPr>
-                <w:b/>
-                <w:u w:val="single"/>
-              </w:rPr>
-              <w:t>1:00</w:t>
+              <w:t>07/12/17 | 11:00</w:t>
             </w:r>
           </w:p>
           <w:p>
@@ -2358,7 +2486,23 @@
                 <w:sz w:val="20"/>
                 <w:szCs w:val="20"/>
               </w:rPr>
-              <w:t>- Pushed all changes onto the github repository</w:t>
+              <w:t xml:space="preserve">- Pushed all changes onto the </w:t>
+            </w:r>
+            <w:proofErr w:type="spellStart"/>
+            <w:r>
+              <w:rPr>
+                <w:sz w:val="20"/>
+                <w:szCs w:val="20"/>
+              </w:rPr>
+              <w:t>github</w:t>
+            </w:r>
+            <w:proofErr w:type="spellEnd"/>
+            <w:r>
+              <w:rPr>
+                <w:sz w:val="20"/>
+                <w:szCs w:val="20"/>
+              </w:rPr>
+              <w:t xml:space="preserve"> repository</w:t>
             </w:r>
           </w:p>
         </w:tc>
@@ -2434,14 +2578,7 @@
                 <w:sz w:val="20"/>
                 <w:szCs w:val="20"/>
               </w:rPr>
-              <w:t xml:space="preserve">- Polish up the look of </w:t>
-            </w:r>
-            <w:r>
-              <w:rPr>
-                <w:sz w:val="20"/>
-                <w:szCs w:val="20"/>
-              </w:rPr>
-              <w:t>the avatar</w:t>
+              <w:t>- Polish up the look of the avatar</w:t>
             </w:r>
           </w:p>
         </w:tc>
@@ -2570,7 +2707,23 @@
                 <w:sz w:val="20"/>
                 <w:szCs w:val="20"/>
               </w:rPr>
-              <w:t>- Discussed to make sure everything we have done is uploaded onto the github repository</w:t>
+              <w:t xml:space="preserve">- Discussed to make sure everything we have done is uploaded onto the </w:t>
+            </w:r>
+            <w:proofErr w:type="spellStart"/>
+            <w:r>
+              <w:rPr>
+                <w:sz w:val="20"/>
+                <w:szCs w:val="20"/>
+              </w:rPr>
+              <w:t>github</w:t>
+            </w:r>
+            <w:proofErr w:type="spellEnd"/>
+            <w:r>
+              <w:rPr>
+                <w:sz w:val="20"/>
+                <w:szCs w:val="20"/>
+              </w:rPr>
+              <w:t xml:space="preserve"> repository</w:t>
             </w:r>
           </w:p>
           <w:p>
@@ -2630,39 +2783,71 @@
                 <w:sz w:val="20"/>
                 <w:szCs w:val="20"/>
               </w:rPr>
-              <w:t>- Make sure all the work we have done is on git</w:t>
-            </w:r>
-          </w:p>
-          <w:p>
-            <w:pPr>
-              <w:widowControl w:val="0"/>
-              <w:rPr>
-                <w:sz w:val="20"/>
-                <w:szCs w:val="20"/>
-              </w:rPr>
-            </w:pPr>
-            <w:r>
-              <w:rPr>
-                <w:sz w:val="20"/>
-                <w:szCs w:val="20"/>
-              </w:rPr>
-              <w:t>- Make sure everyone has committed their bit of work to git</w:t>
-            </w:r>
-          </w:p>
-          <w:p>
-            <w:pPr>
-              <w:widowControl w:val="0"/>
-              <w:rPr>
-                <w:sz w:val="20"/>
-                <w:szCs w:val="20"/>
-              </w:rPr>
-            </w:pPr>
-            <w:r>
-              <w:rPr>
-                <w:sz w:val="20"/>
-                <w:szCs w:val="20"/>
-              </w:rPr>
-              <w:t>- Keep working on the watson conversation service</w:t>
+              <w:t xml:space="preserve">- Make sure all the work we have done is on </w:t>
+            </w:r>
+            <w:proofErr w:type="spellStart"/>
+            <w:r>
+              <w:rPr>
+                <w:sz w:val="20"/>
+                <w:szCs w:val="20"/>
+              </w:rPr>
+              <w:t>git</w:t>
+            </w:r>
+            <w:proofErr w:type="spellEnd"/>
+          </w:p>
+          <w:p>
+            <w:pPr>
+              <w:widowControl w:val="0"/>
+              <w:rPr>
+                <w:sz w:val="20"/>
+                <w:szCs w:val="20"/>
+              </w:rPr>
+            </w:pPr>
+            <w:r>
+              <w:rPr>
+                <w:sz w:val="20"/>
+                <w:szCs w:val="20"/>
+              </w:rPr>
+              <w:t xml:space="preserve">- Make sure everyone has committed their bit of work to </w:t>
+            </w:r>
+            <w:proofErr w:type="spellStart"/>
+            <w:r>
+              <w:rPr>
+                <w:sz w:val="20"/>
+                <w:szCs w:val="20"/>
+              </w:rPr>
+              <w:t>git</w:t>
+            </w:r>
+            <w:proofErr w:type="spellEnd"/>
+          </w:p>
+          <w:p>
+            <w:pPr>
+              <w:widowControl w:val="0"/>
+              <w:rPr>
+                <w:sz w:val="20"/>
+                <w:szCs w:val="20"/>
+              </w:rPr>
+            </w:pPr>
+            <w:r>
+              <w:rPr>
+                <w:sz w:val="20"/>
+                <w:szCs w:val="20"/>
+              </w:rPr>
+              <w:t xml:space="preserve">- Keep working on the </w:t>
+            </w:r>
+            <w:r>
+              <w:rPr>
+                <w:sz w:val="20"/>
+                <w:szCs w:val="20"/>
+              </w:rPr>
+              <w:t>Watson</w:t>
+            </w:r>
+            <w:r>
+              <w:rPr>
+                <w:sz w:val="20"/>
+                <w:szCs w:val="20"/>
+              </w:rPr>
+              <w:t xml:space="preserve"> conversation service</w:t>
             </w:r>
           </w:p>
         </w:tc>
@@ -2693,14 +2878,7 @@
                 <w:b/>
                 <w:u w:val="single"/>
               </w:rPr>
-              <w:t>12/12/17 | 11:</w:t>
-            </w:r>
-            <w:r>
-              <w:rPr>
-                <w:b/>
-                <w:u w:val="single"/>
-              </w:rPr>
-              <w:t>00</w:t>
+              <w:t>12/12/17 | 11:00</w:t>
             </w:r>
           </w:p>
           <w:p>
@@ -2836,7 +3014,23 @@
                 <w:sz w:val="20"/>
                 <w:szCs w:val="20"/>
               </w:rPr>
-              <w:t>- Made sure trello board is up to date and discussed possible additions</w:t>
+              <w:t xml:space="preserve">- Made sure </w:t>
+            </w:r>
+            <w:proofErr w:type="spellStart"/>
+            <w:r>
+              <w:rPr>
+                <w:sz w:val="20"/>
+                <w:szCs w:val="20"/>
+              </w:rPr>
+              <w:t>trello</w:t>
+            </w:r>
+            <w:proofErr w:type="spellEnd"/>
+            <w:r>
+              <w:rPr>
+                <w:sz w:val="20"/>
+                <w:szCs w:val="20"/>
+              </w:rPr>
+              <w:t xml:space="preserve"> board is up to date and discussed possible additions</w:t>
             </w:r>
           </w:p>
           <w:p>
@@ -2912,7 +3106,23 @@
                 <w:sz w:val="20"/>
                 <w:szCs w:val="20"/>
               </w:rPr>
-              <w:t xml:space="preserve">- Add anything else that is needed onto trello </w:t>
+              <w:t xml:space="preserve">- Add anything else that is needed onto </w:t>
+            </w:r>
+            <w:proofErr w:type="spellStart"/>
+            <w:r>
+              <w:rPr>
+                <w:sz w:val="20"/>
+                <w:szCs w:val="20"/>
+              </w:rPr>
+              <w:t>trello</w:t>
+            </w:r>
+            <w:proofErr w:type="spellEnd"/>
+            <w:r>
+              <w:rPr>
+                <w:sz w:val="20"/>
+                <w:szCs w:val="20"/>
+              </w:rPr>
+              <w:t xml:space="preserve"> </w:t>
             </w:r>
           </w:p>
           <w:p>
@@ -3094,7 +3304,23 @@
                 <w:szCs w:val="20"/>
               </w:rPr>
               <w:lastRenderedPageBreak/>
-              <w:t>- Discussed adding our supervisor to our watson conversation work so that she can be up-to-date with it all</w:t>
+              <w:t xml:space="preserve">- Discussed adding our supervisor to our </w:t>
+            </w:r>
+            <w:r>
+              <w:rPr>
+                <w:sz w:val="20"/>
+                <w:szCs w:val="20"/>
+              </w:rPr>
+              <w:t>Watson</w:t>
+            </w:r>
+            <w:bookmarkStart w:id="2" w:name="_GoBack"/>
+            <w:bookmarkEnd w:id="2"/>
+            <w:r>
+              <w:rPr>
+                <w:sz w:val="20"/>
+                <w:szCs w:val="20"/>
+              </w:rPr>
+              <w:t xml:space="preserve"> conversation work so that she can be up-to-date with it all</w:t>
             </w:r>
           </w:p>
         </w:tc>
@@ -3139,30 +3365,51 @@
                 <w:sz w:val="20"/>
                 <w:szCs w:val="20"/>
               </w:rPr>
-              <w:t xml:space="preserve">- Finish the Entities and build up the dialogue on the watson conversation service by the end of this </w:t>
-            </w:r>
-            <w:r>
-              <w:rPr>
-                <w:sz w:val="20"/>
-                <w:szCs w:val="20"/>
-              </w:rPr>
-              <w:t>week/early next week</w:t>
-            </w:r>
-          </w:p>
-          <w:p>
-            <w:pPr>
-              <w:widowControl w:val="0"/>
-              <w:rPr>
-                <w:sz w:val="20"/>
-                <w:szCs w:val="20"/>
-              </w:rPr>
-            </w:pPr>
-            <w:r>
-              <w:rPr>
-                <w:sz w:val="20"/>
-                <w:szCs w:val="20"/>
-              </w:rPr>
-              <w:t>- Meet up on Thursday to finish up as much of the watson conversation as possible</w:t>
+              <w:t xml:space="preserve">- Finish the Entities and build up the dialogue on the </w:t>
+            </w:r>
+            <w:r>
+              <w:rPr>
+                <w:sz w:val="20"/>
+                <w:szCs w:val="20"/>
+              </w:rPr>
+              <w:t>Watson</w:t>
+            </w:r>
+            <w:r>
+              <w:rPr>
+                <w:sz w:val="20"/>
+                <w:szCs w:val="20"/>
+              </w:rPr>
+              <w:t xml:space="preserve"> conversation service by the end of this week/early next week</w:t>
+            </w:r>
+          </w:p>
+          <w:p>
+            <w:pPr>
+              <w:widowControl w:val="0"/>
+              <w:rPr>
+                <w:sz w:val="20"/>
+                <w:szCs w:val="20"/>
+              </w:rPr>
+            </w:pPr>
+            <w:r>
+              <w:rPr>
+                <w:sz w:val="20"/>
+                <w:szCs w:val="20"/>
+              </w:rPr>
+              <w:t xml:space="preserve">- Meet up on Thursday to finish up as much of the </w:t>
+            </w:r>
+            <w:r>
+              <w:rPr>
+                <w:sz w:val="20"/>
+                <w:szCs w:val="20"/>
+              </w:rPr>
+              <w:t>Watson</w:t>
+            </w:r>
+            <w:r>
+              <w:rPr>
+                <w:sz w:val="20"/>
+                <w:szCs w:val="20"/>
+              </w:rPr>
+              <w:t xml:space="preserve"> conversation as possible</w:t>
             </w:r>
           </w:p>
         </w:tc>
@@ -3292,14 +3539,7 @@
                 <w:sz w:val="20"/>
                 <w:szCs w:val="20"/>
               </w:rPr>
-              <w:t>- Build up the dialogue for the jobs and</w:t>
-            </w:r>
-            <w:r>
-              <w:rPr>
-                <w:sz w:val="20"/>
-                <w:szCs w:val="20"/>
-              </w:rPr>
-              <w:t xml:space="preserve"> education</w:t>
+              <w:t>- Build up the dialogue for the jobs and education</w:t>
             </w:r>
           </w:p>
           <w:p>
@@ -3343,46 +3583,71 @@
                 <w:sz w:val="20"/>
                 <w:szCs w:val="20"/>
               </w:rPr>
-              <w:t>- Look into unity and the avatar and try working on the backgrounds</w:t>
-            </w:r>
-          </w:p>
-          <w:p>
-            <w:pPr>
-              <w:widowControl w:val="0"/>
-              <w:rPr>
-                <w:sz w:val="20"/>
-                <w:szCs w:val="20"/>
-              </w:rPr>
-            </w:pPr>
-            <w:r>
-              <w:rPr>
-                <w:sz w:val="20"/>
-                <w:szCs w:val="20"/>
-              </w:rPr>
-              <w:t>- Look into speech-to-text and text-to-speech and start working on that</w:t>
-            </w:r>
-          </w:p>
-          <w:p>
-            <w:pPr>
-              <w:widowControl w:val="0"/>
-              <w:rPr>
-                <w:sz w:val="20"/>
-                <w:szCs w:val="20"/>
-              </w:rPr>
-            </w:pPr>
-            <w:r>
-              <w:rPr>
-                <w:sz w:val="20"/>
-                <w:szCs w:val="20"/>
-              </w:rPr>
-              <w:t>- Meet with supervisor like planned be</w:t>
-            </w:r>
-            <w:r>
-              <w:rPr>
-                <w:sz w:val="20"/>
-                <w:szCs w:val="20"/>
-              </w:rPr>
-              <w:t>fore</w:t>
+              <w:t xml:space="preserve">- </w:t>
+            </w:r>
+            <w:proofErr w:type="gramStart"/>
+            <w:r>
+              <w:rPr>
+                <w:sz w:val="20"/>
+                <w:szCs w:val="20"/>
+              </w:rPr>
+              <w:t>Look into</w:t>
+            </w:r>
+            <w:proofErr w:type="gramEnd"/>
+            <w:r>
+              <w:rPr>
+                <w:sz w:val="20"/>
+                <w:szCs w:val="20"/>
+              </w:rPr>
+              <w:t xml:space="preserve"> unity and the avatar and try working on the backgrounds</w:t>
+            </w:r>
+          </w:p>
+          <w:p>
+            <w:pPr>
+              <w:widowControl w:val="0"/>
+              <w:rPr>
+                <w:sz w:val="20"/>
+                <w:szCs w:val="20"/>
+              </w:rPr>
+            </w:pPr>
+            <w:r>
+              <w:rPr>
+                <w:sz w:val="20"/>
+                <w:szCs w:val="20"/>
+              </w:rPr>
+              <w:t xml:space="preserve">- </w:t>
+            </w:r>
+            <w:proofErr w:type="gramStart"/>
+            <w:r>
+              <w:rPr>
+                <w:sz w:val="20"/>
+                <w:szCs w:val="20"/>
+              </w:rPr>
+              <w:t>Look into</w:t>
+            </w:r>
+            <w:proofErr w:type="gramEnd"/>
+            <w:r>
+              <w:rPr>
+                <w:sz w:val="20"/>
+                <w:szCs w:val="20"/>
+              </w:rPr>
+              <w:t xml:space="preserve"> speech-to-text and text-to-speech and start working on that</w:t>
+            </w:r>
+          </w:p>
+          <w:p>
+            <w:pPr>
+              <w:widowControl w:val="0"/>
+              <w:rPr>
+                <w:sz w:val="20"/>
+                <w:szCs w:val="20"/>
+              </w:rPr>
+            </w:pPr>
+            <w:r>
+              <w:rPr>
+                <w:sz w:val="20"/>
+                <w:szCs w:val="20"/>
+              </w:rPr>
+              <w:t>- Meet with supervisor like planned before</w:t>
             </w:r>
           </w:p>
         </w:tc>
@@ -3587,14 +3852,23 @@
                 <w:sz w:val="20"/>
                 <w:szCs w:val="20"/>
               </w:rPr>
-              <w:t>- Keep pushing through with the proj</w:t>
-            </w:r>
-            <w:r>
-              <w:rPr>
-                <w:sz w:val="20"/>
-                <w:szCs w:val="20"/>
-              </w:rPr>
-              <w:t>ect and start looking into how to put it all together</w:t>
+              <w:t xml:space="preserve">- Keep pushing through with the project and start </w:t>
+            </w:r>
+            <w:proofErr w:type="gramStart"/>
+            <w:r>
+              <w:rPr>
+                <w:sz w:val="20"/>
+                <w:szCs w:val="20"/>
+              </w:rPr>
+              <w:t>looking into</w:t>
+            </w:r>
+            <w:proofErr w:type="gramEnd"/>
+            <w:r>
+              <w:rPr>
+                <w:sz w:val="20"/>
+                <w:szCs w:val="20"/>
+              </w:rPr>
+              <w:t xml:space="preserve"> how to put it all together</w:t>
             </w:r>
           </w:p>
           <w:p>
@@ -3668,16 +3942,50 @@
                 <w:b/>
                 <w:u w:val="single"/>
               </w:rPr>
-              <w:t>M</w:t>
-            </w:r>
-            <w:bookmarkStart w:id="2" w:name="_GoBack"/>
-            <w:bookmarkEnd w:id="2"/>
-            <w:r>
-              <w:rPr>
-                <w:b/>
-                <w:u w:val="single"/>
-              </w:rPr>
-              <w:t xml:space="preserve">eeting lasted : 30 minutes </w:t>
+              <w:t xml:space="preserve">Meeting </w:t>
+            </w:r>
+            <w:proofErr w:type="gramStart"/>
+            <w:r>
+              <w:rPr>
+                <w:b/>
+                <w:u w:val="single"/>
+              </w:rPr>
+              <w:t>lasted :</w:t>
+            </w:r>
+            <w:proofErr w:type="gramEnd"/>
+            <w:r>
+              <w:rPr>
+                <w:b/>
+                <w:u w:val="single"/>
+              </w:rPr>
+              <w:t xml:space="preserve"> 30 minutes </w:t>
+            </w:r>
+          </w:p>
+          <w:p>
+            <w:pPr>
+              <w:widowControl w:val="0"/>
+              <w:jc w:val="center"/>
+              <w:rPr>
+                <w:b/>
+                <w:u w:val="single"/>
+              </w:rPr>
+            </w:pPr>
+          </w:p>
+          <w:p>
+            <w:pPr>
+              <w:widowControl w:val="0"/>
+              <w:jc w:val="center"/>
+              <w:rPr>
+                <w:b/>
+                <w:u w:val="single"/>
+              </w:rPr>
+            </w:pPr>
+            <w:r>
+              <w:rPr>
+                <w:b/>
+                <w:u w:val="single"/>
+              </w:rPr>
+              <w:t>All Present</w:t>
             </w:r>
           </w:p>
         </w:tc>
@@ -3747,12 +4055,21 @@
                 <w:szCs w:val="20"/>
               </w:rPr>
             </w:pPr>
-            <w:r>
-              <w:rPr>
-                <w:sz w:val="20"/>
-                <w:szCs w:val="20"/>
-              </w:rPr>
-              <w:t xml:space="preserve">Looked into how to incorporate Watson dialog into a web application  </w:t>
+            <w:proofErr w:type="gramStart"/>
+            <w:r>
+              <w:rPr>
+                <w:sz w:val="20"/>
+                <w:szCs w:val="20"/>
+              </w:rPr>
+              <w:t>Looked into</w:t>
+            </w:r>
+            <w:proofErr w:type="gramEnd"/>
+            <w:r>
+              <w:rPr>
+                <w:sz w:val="20"/>
+                <w:szCs w:val="20"/>
+              </w:rPr>
+              <w:t xml:space="preserve"> how to incorporate Watson dialog into a web application  </w:t>
             </w:r>
           </w:p>
         </w:tc>
@@ -3785,7 +4102,23 @@
                 <w:sz w:val="20"/>
                 <w:szCs w:val="20"/>
               </w:rPr>
-              <w:t xml:space="preserve">Continue to look into Watson within a web application </w:t>
+              <w:t xml:space="preserve">Continue to </w:t>
+            </w:r>
+            <w:proofErr w:type="gramStart"/>
+            <w:r>
+              <w:rPr>
+                <w:sz w:val="20"/>
+                <w:szCs w:val="20"/>
+              </w:rPr>
+              <w:t>look into</w:t>
+            </w:r>
+            <w:proofErr w:type="gramEnd"/>
+            <w:r>
+              <w:rPr>
+                <w:sz w:val="20"/>
+                <w:szCs w:val="20"/>
+              </w:rPr>
+              <w:t xml:space="preserve"> Watson within a web application </w:t>
             </w:r>
           </w:p>
           <w:p>
@@ -3887,6 +4220,13 @@
               </w:rPr>
               <w:t>Meeting lasted:</w:t>
             </w:r>
+            <w:r>
+              <w:rPr>
+                <w:b/>
+                <w:u w:val="single"/>
+              </w:rPr>
+              <w:t xml:space="preserve"> 30 mins</w:t>
+            </w:r>
           </w:p>
           <w:p>
             <w:pPr>
@@ -4014,14 +4354,7 @@
                 <w:sz w:val="20"/>
                 <w:szCs w:val="20"/>
               </w:rPr>
-              <w:t>Take input from text and let the avatar talk</w:t>
-            </w:r>
-            <w:r>
-              <w:rPr>
-                <w:sz w:val="20"/>
-                <w:szCs w:val="20"/>
-              </w:rPr>
-              <w:t xml:space="preserve"> to you and give you text to instead</w:t>
+              <w:t>Take input from text and let the avatar talk to you and give you text to instead</w:t>
             </w:r>
           </w:p>
           <w:p>
@@ -4216,14 +4549,7 @@
                 <w:szCs w:val="20"/>
               </w:rPr>
               <w:lastRenderedPageBreak/>
-              <w:t>- Will work on the ava</w:t>
-            </w:r>
-            <w:r>
-              <w:rPr>
-                <w:sz w:val="20"/>
-                <w:szCs w:val="20"/>
-              </w:rPr>
-              <w:t>tar and the animations</w:t>
+              <w:t>- Will work on the avatar and the animations</w:t>
             </w:r>
           </w:p>
           <w:p>
@@ -4255,7 +4581,23 @@
                 <w:sz w:val="20"/>
                 <w:szCs w:val="20"/>
               </w:rPr>
-              <w:t>- Look into text - to - speech and try to incorporate it into the project</w:t>
+              <w:t xml:space="preserve">- </w:t>
+            </w:r>
+            <w:proofErr w:type="gramStart"/>
+            <w:r>
+              <w:rPr>
+                <w:sz w:val="20"/>
+                <w:szCs w:val="20"/>
+              </w:rPr>
+              <w:t>Look into</w:t>
+            </w:r>
+            <w:proofErr w:type="gramEnd"/>
+            <w:r>
+              <w:rPr>
+                <w:sz w:val="20"/>
+                <w:szCs w:val="20"/>
+              </w:rPr>
+              <w:t xml:space="preserve"> text - to - speech and try to incorporate it into the project</w:t>
             </w:r>
           </w:p>
         </w:tc>

</xml_diff>

<commit_message>
Updated minutes of meetings with all times of meetings
</commit_message>
<xml_diff>
--- a/Docs/Minutes of Meetings.docx
+++ b/Docs/Minutes of Meetings.docx
@@ -430,14 +430,7 @@
                 <w:b/>
                 <w:u w:val="single"/>
               </w:rPr>
-              <w:t>Meeting with sponsor, lasted: 24 m</w:t>
-            </w:r>
-            <w:r>
-              <w:rPr>
-                <w:b/>
-                <w:u w:val="single"/>
-              </w:rPr>
-              <w:t>inutes</w:t>
+              <w:t>Meeting with sponsor, lasted: 24 minutes</w:t>
             </w:r>
           </w:p>
           <w:p>
@@ -529,14 +522,7 @@
                 <w:sz w:val="20"/>
                 <w:szCs w:val="20"/>
               </w:rPr>
-              <w:t>Do not create a dialogue based on every single resume that this   softwar</w:t>
-            </w:r>
-            <w:r>
-              <w:rPr>
-                <w:sz w:val="20"/>
-                <w:szCs w:val="20"/>
-              </w:rPr>
-              <w:t>e is used for, base it on 1 resume (we can use John’s) to show that this could be done</w:t>
+              <w:t>Do not create a dialogue based on every single resume that this   software is used for, base it on 1 resume (we can use John’s) to show that this could be done</w:t>
             </w:r>
           </w:p>
           <w:p>
@@ -594,14 +580,7 @@
                 <w:sz w:val="20"/>
                 <w:szCs w:val="20"/>
               </w:rPr>
-              <w:t>- Discusse</w:t>
-            </w:r>
-            <w:r>
-              <w:rPr>
-                <w:sz w:val="20"/>
-                <w:szCs w:val="20"/>
-              </w:rPr>
-              <w:t>d how to start/ go about the overall project, which included:</w:t>
+              <w:t>- Discussed how to start/ go about the overall project, which included:</w:t>
             </w:r>
           </w:p>
           <w:p>
@@ -643,14 +622,7 @@
                 <w:sz w:val="20"/>
                 <w:szCs w:val="20"/>
               </w:rPr>
-              <w:t>Play around with text-to-speech and speech-to-text features and work those as well as the con</w:t>
-            </w:r>
-            <w:r>
-              <w:rPr>
-                <w:sz w:val="20"/>
-                <w:szCs w:val="20"/>
-              </w:rPr>
-              <w:t>versation service together</w:t>
+              <w:t>Play around with text-to-speech and speech-to-text features and work those as well as the conversation service together</w:t>
             </w:r>
           </w:p>
           <w:p>
@@ -692,14 +664,7 @@
                 <w:sz w:val="20"/>
                 <w:szCs w:val="20"/>
               </w:rPr>
-              <w:t>For the character and background use Unity, can make a realistic figure pretty easily and can export to different platforms such as and</w:t>
-            </w:r>
-            <w:r>
-              <w:rPr>
-                <w:sz w:val="20"/>
-                <w:szCs w:val="20"/>
-              </w:rPr>
-              <w:t>roid app/ iphone app/ browsers.</w:t>
+              <w:t>For the character and background use Unity, can make a realistic figure pretty easily and can export to different platforms such as android app/ iphone app/ browsers.</w:t>
             </w:r>
           </w:p>
           <w:p>
@@ -777,14 +742,7 @@
                 <w:sz w:val="20"/>
                 <w:szCs w:val="20"/>
               </w:rPr>
-              <w:t>- Revise the user stories and adap</w:t>
-            </w:r>
-            <w:r>
-              <w:rPr>
-                <w:sz w:val="20"/>
-                <w:szCs w:val="20"/>
-              </w:rPr>
-              <w:t>t them to focus on 1 resume only</w:t>
+              <w:t>- Revise the user stories and adapt them to focus on 1 resume only</w:t>
             </w:r>
           </w:p>
           <w:p>
@@ -816,14 +774,7 @@
                 <w:sz w:val="20"/>
                 <w:szCs w:val="20"/>
               </w:rPr>
-              <w:t>- Follow links from John to tutorials on Unity → Download Unity and play around to see possibilities of how to c</w:t>
-            </w:r>
-            <w:r>
-              <w:rPr>
-                <w:sz w:val="20"/>
-                <w:szCs w:val="20"/>
-              </w:rPr>
-              <w:t>reate the avatar/ background</w:t>
+              <w:t>- Follow links from John to tutorials on Unity → Download Unity and play around to see possibilities of how to create the avatar/ background</w:t>
             </w:r>
           </w:p>
           <w:p>
@@ -1274,14 +1225,7 @@
                 <w:sz w:val="20"/>
                 <w:szCs w:val="20"/>
               </w:rPr>
-              <w:t>Due to p</w:t>
-            </w:r>
-            <w:r>
-              <w:rPr>
-                <w:sz w:val="20"/>
-                <w:szCs w:val="20"/>
-              </w:rPr>
-              <w:t>ast experience in the team, we decided to use cinema4d to make it (Will still learn how to use blender on the side just in case that is better to use)</w:t>
+              <w:t>Due to past experience in the team, we decided to use cinema4d to make it (Will still learn how to use blender on the side just in case that is better to use)</w:t>
             </w:r>
           </w:p>
           <w:p>
@@ -1323,14 +1267,7 @@
                 <w:sz w:val="20"/>
                 <w:szCs w:val="20"/>
               </w:rPr>
-              <w:t>If possible, would like to include a simple anima</w:t>
-            </w:r>
-            <w:r>
-              <w:rPr>
-                <w:sz w:val="20"/>
-                <w:szCs w:val="20"/>
-              </w:rPr>
-              <w:t>tion of the mouth opening and closing when the avatar speaks</w:t>
+              <w:t>If possible, would like to include a simple animation of the mouth opening and closing when the avatar speaks</w:t>
             </w:r>
           </w:p>
           <w:p>
@@ -1362,14 +1299,7 @@
                 <w:sz w:val="20"/>
                 <w:szCs w:val="20"/>
               </w:rPr>
-              <w:t>- Started to have a look at Watson Conversation and noted down simple questions that cou</w:t>
-            </w:r>
-            <w:r>
-              <w:rPr>
-                <w:sz w:val="20"/>
-                <w:szCs w:val="20"/>
-              </w:rPr>
-              <w:t>ld be asked</w:t>
+              <w:t>- Started to have a look at Watson Conversation and noted down simple questions that could be asked</w:t>
             </w:r>
           </w:p>
           <w:p>
@@ -1445,14 +1375,7 @@
                 <w:sz w:val="20"/>
                 <w:szCs w:val="20"/>
               </w:rPr>
-              <w:t>- Work on the Watson Co</w:t>
-            </w:r>
-            <w:r>
-              <w:rPr>
-                <w:sz w:val="20"/>
-                <w:szCs w:val="20"/>
-              </w:rPr>
-              <w:t>nversation, create variations of the way questions could be asked</w:t>
+              <w:t>- Work on the Watson Conversation, create variations of the way questions could be asked</w:t>
             </w:r>
           </w:p>
           <w:p>
@@ -1739,14 +1662,7 @@
                 <w:sz w:val="20"/>
                 <w:szCs w:val="20"/>
               </w:rPr>
-              <w:t>- Sponsor will put us in contact w</w:t>
-            </w:r>
-            <w:r>
-              <w:rPr>
-                <w:sz w:val="20"/>
-                <w:szCs w:val="20"/>
-              </w:rPr>
-              <w:t>ith another project who have developed similar Unity + Watson project.</w:t>
+              <w:t>- Sponsor will put us in contact with another project who have developed similar Unity + Watson project.</w:t>
             </w:r>
           </w:p>
           <w:p>
@@ -2052,14 +1968,7 @@
                 <w:sz w:val="20"/>
                 <w:szCs w:val="20"/>
               </w:rPr>
-              <w:t>- Decided to use a different styles character opposed to the ‘minecraft’ style as it will be easier to implement and add actions to</w:t>
-            </w:r>
-            <w:r>
-              <w:rPr>
-                <w:sz w:val="20"/>
-                <w:szCs w:val="20"/>
-              </w:rPr>
-              <w:t xml:space="preserve"> it</w:t>
+              <w:t>- Decided to use a different styles character opposed to the ‘minecraft’ style as it will be easier to implement and add actions to it</w:t>
             </w:r>
           </w:p>
           <w:p>
@@ -2135,14 +2044,7 @@
                 <w:sz w:val="20"/>
                 <w:szCs w:val="20"/>
               </w:rPr>
-              <w:t>- Design different clothes, 3 diffe</w:t>
-            </w:r>
-            <w:r>
-              <w:rPr>
-                <w:sz w:val="20"/>
-                <w:szCs w:val="20"/>
-              </w:rPr>
-              <w:t>rent ideas that can be used on the avatar</w:t>
+              <w:t>- Design different clothes, 3 different ideas that can be used on the avatar</w:t>
             </w:r>
           </w:p>
           <w:p>
@@ -2221,14 +2123,7 @@
                 <w:b/>
                 <w:u w:val="single"/>
               </w:rPr>
-              <w:t>07/12/17 | 1</w:t>
-            </w:r>
-            <w:r>
-              <w:rPr>
-                <w:b/>
-                <w:u w:val="single"/>
-              </w:rPr>
-              <w:t>1:00</w:t>
+              <w:t>07/12/17 | 11:00</w:t>
             </w:r>
           </w:p>
           <w:p>
@@ -2434,14 +2329,7 @@
                 <w:sz w:val="20"/>
                 <w:szCs w:val="20"/>
               </w:rPr>
-              <w:t xml:space="preserve">- Polish up the look of </w:t>
-            </w:r>
-            <w:r>
-              <w:rPr>
-                <w:sz w:val="20"/>
-                <w:szCs w:val="20"/>
-              </w:rPr>
-              <w:t>the avatar</w:t>
+              <w:t>- Polish up the look of the avatar</w:t>
             </w:r>
           </w:p>
         </w:tc>
@@ -2693,14 +2581,7 @@
                 <w:b/>
                 <w:u w:val="single"/>
               </w:rPr>
-              <w:t>12/12/17 | 11:</w:t>
-            </w:r>
-            <w:r>
-              <w:rPr>
-                <w:b/>
-                <w:u w:val="single"/>
-              </w:rPr>
-              <w:t>00</w:t>
+              <w:t>12/12/17 | 11:00</w:t>
             </w:r>
           </w:p>
           <w:p>
@@ -3139,14 +3020,7 @@
                 <w:sz w:val="20"/>
                 <w:szCs w:val="20"/>
               </w:rPr>
-              <w:t xml:space="preserve">- Finish the Entities and build up the dialogue on the watson conversation service by the end of this </w:t>
-            </w:r>
-            <w:r>
-              <w:rPr>
-                <w:sz w:val="20"/>
-                <w:szCs w:val="20"/>
-              </w:rPr>
-              <w:t>week/early next week</w:t>
+              <w:t>- Finish the Entities and build up the dialogue on the watson conversation service by the end of this week/early next week</w:t>
             </w:r>
           </w:p>
           <w:p>
@@ -3292,14 +3166,7 @@
                 <w:sz w:val="20"/>
                 <w:szCs w:val="20"/>
               </w:rPr>
-              <w:t>- Build up the dialogue for the jobs and</w:t>
-            </w:r>
-            <w:r>
-              <w:rPr>
-                <w:sz w:val="20"/>
-                <w:szCs w:val="20"/>
-              </w:rPr>
-              <w:t xml:space="preserve"> education</w:t>
+              <w:t>- Build up the dialogue for the jobs and education</w:t>
             </w:r>
           </w:p>
           <w:p>
@@ -3375,14 +3242,7 @@
                 <w:sz w:val="20"/>
                 <w:szCs w:val="20"/>
               </w:rPr>
-              <w:t>- Meet with supervisor like planned be</w:t>
-            </w:r>
-            <w:r>
-              <w:rPr>
-                <w:sz w:val="20"/>
-                <w:szCs w:val="20"/>
-              </w:rPr>
-              <w:t>fore</w:t>
+              <w:t>- Meet with supervisor like planned before</w:t>
             </w:r>
           </w:p>
         </w:tc>
@@ -3587,14 +3447,7 @@
                 <w:sz w:val="20"/>
                 <w:szCs w:val="20"/>
               </w:rPr>
-              <w:t>- Keep pushing through with the proj</w:t>
-            </w:r>
-            <w:r>
-              <w:rPr>
-                <w:sz w:val="20"/>
-                <w:szCs w:val="20"/>
-              </w:rPr>
-              <w:t>ect and start looking into how to put it all together</w:t>
+              <w:t>- Keep pushing through with the project and start looking into how to put it all together</w:t>
             </w:r>
           </w:p>
           <w:p>
@@ -3668,16 +3521,7 @@
                 <w:b/>
                 <w:u w:val="single"/>
               </w:rPr>
-              <w:t>M</w:t>
-            </w:r>
-            <w:bookmarkStart w:id="2" w:name="_GoBack"/>
-            <w:bookmarkEnd w:id="2"/>
-            <w:r>
-              <w:rPr>
-                <w:b/>
-                <w:u w:val="single"/>
-              </w:rPr>
-              <w:t xml:space="preserve">eeting lasted : 30 minutes </w:t>
+              <w:t xml:space="preserve">Meeting lasted : 30 minutes </w:t>
             </w:r>
           </w:p>
         </w:tc>
@@ -3887,6 +3731,15 @@
               </w:rPr>
               <w:t>Meeting lasted:</w:t>
             </w:r>
+            <w:r>
+              <w:rPr>
+                <w:b/>
+                <w:u w:val="single"/>
+              </w:rPr>
+              <w:t xml:space="preserve"> 30 minutes</w:t>
+            </w:r>
+            <w:bookmarkStart w:id="2" w:name="_GoBack"/>
+            <w:bookmarkEnd w:id="2"/>
           </w:p>
           <w:p>
             <w:pPr>
@@ -4014,14 +3867,7 @@
                 <w:sz w:val="20"/>
                 <w:szCs w:val="20"/>
               </w:rPr>
-              <w:t>Take input from text and let the avatar talk</w:t>
-            </w:r>
-            <w:r>
-              <w:rPr>
-                <w:sz w:val="20"/>
-                <w:szCs w:val="20"/>
-              </w:rPr>
-              <w:t xml:space="preserve"> to you and give you text to instead</w:t>
+              <w:t>Take input from text and let the avatar talk to you and give you text to instead</w:t>
             </w:r>
           </w:p>
           <w:p>
@@ -4216,14 +4062,7 @@
                 <w:szCs w:val="20"/>
               </w:rPr>
               <w:lastRenderedPageBreak/>
-              <w:t>- Will work on the ava</w:t>
-            </w:r>
-            <w:r>
-              <w:rPr>
-                <w:sz w:val="20"/>
-                <w:szCs w:val="20"/>
-              </w:rPr>
-              <w:t>tar and the animations</w:t>
+              <w:t>- Will work on the avatar and the animations</w:t>
             </w:r>
           </w:p>
           <w:p>

</xml_diff>

<commit_message>
Added notes on the meeting with the supervisor as well as the group meeting
</commit_message>
<xml_diff>
--- a/Docs/Minutes of Meetings.docx
+++ b/Docs/Minutes of Meetings.docx
@@ -3738,8 +3738,6 @@
               </w:rPr>
               <w:t xml:space="preserve"> 30 minutes</w:t>
             </w:r>
-            <w:bookmarkStart w:id="2" w:name="_GoBack"/>
-            <w:bookmarkEnd w:id="2"/>
           </w:p>
           <w:p>
             <w:pPr>
@@ -4096,6 +4094,565 @@
               </w:rPr>
               <w:t>- Look into text - to - speech and try to incorporate it into the project</w:t>
             </w:r>
+          </w:p>
+        </w:tc>
+      </w:tr>
+      <w:tr>
+        <w:trPr>
+          <w:trHeight w:val="2481"/>
+        </w:trPr>
+        <w:tc>
+          <w:tcPr>
+            <w:tcW w:w="2145" w:type="dxa"/>
+            <w:shd w:val="clear" w:color="auto" w:fill="auto"/>
+            <w:tcMar>
+              <w:top w:w="100" w:type="dxa"/>
+              <w:left w:w="100" w:type="dxa"/>
+              <w:bottom w:w="100" w:type="dxa"/>
+              <w:right w:w="100" w:type="dxa"/>
+            </w:tcMar>
+          </w:tcPr>
+          <w:p>
+            <w:pPr>
+              <w:widowControl w:val="0"/>
+              <w:jc w:val="center"/>
+              <w:rPr>
+                <w:b/>
+                <w:u w:val="single"/>
+              </w:rPr>
+            </w:pPr>
+            <w:r>
+              <w:rPr>
+                <w:b/>
+                <w:u w:val="single"/>
+              </w:rPr>
+              <w:lastRenderedPageBreak/>
+              <w:t>13</w:t>
+            </w:r>
+            <w:r>
+              <w:rPr>
+                <w:b/>
+                <w:u w:val="single"/>
+              </w:rPr>
+              <w:t>/02/18</w:t>
+            </w:r>
+          </w:p>
+          <w:p>
+            <w:pPr>
+              <w:widowControl w:val="0"/>
+              <w:rPr>
+                <w:b/>
+                <w:u w:val="single"/>
+              </w:rPr>
+            </w:pPr>
+          </w:p>
+          <w:p>
+            <w:pPr>
+              <w:widowControl w:val="0"/>
+              <w:jc w:val="center"/>
+              <w:rPr>
+                <w:b/>
+                <w:u w:val="single"/>
+              </w:rPr>
+            </w:pPr>
+            <w:r>
+              <w:rPr>
+                <w:b/>
+                <w:u w:val="single"/>
+              </w:rPr>
+              <w:t>Meeting lasted : 30 minutes</w:t>
+            </w:r>
+          </w:p>
+          <w:p>
+            <w:pPr>
+              <w:widowControl w:val="0"/>
+              <w:jc w:val="center"/>
+              <w:rPr>
+                <w:b/>
+                <w:u w:val="single"/>
+              </w:rPr>
+            </w:pPr>
+          </w:p>
+          <w:p>
+            <w:pPr>
+              <w:widowControl w:val="0"/>
+              <w:jc w:val="center"/>
+              <w:rPr>
+                <w:b/>
+                <w:u w:val="single"/>
+              </w:rPr>
+            </w:pPr>
+            <w:r>
+              <w:rPr>
+                <w:b/>
+                <w:u w:val="single"/>
+              </w:rPr>
+              <w:t>Meeting with Supervisor (Gail Hopkins)</w:t>
+            </w:r>
+          </w:p>
+        </w:tc>
+        <w:tc>
+          <w:tcPr>
+            <w:tcW w:w="3855" w:type="dxa"/>
+            <w:shd w:val="clear" w:color="auto" w:fill="auto"/>
+            <w:tcMar>
+              <w:top w:w="100" w:type="dxa"/>
+              <w:left w:w="100" w:type="dxa"/>
+              <w:bottom w:w="100" w:type="dxa"/>
+              <w:right w:w="100" w:type="dxa"/>
+            </w:tcMar>
+          </w:tcPr>
+          <w:p>
+            <w:pPr>
+              <w:widowControl w:val="0"/>
+              <w:rPr>
+                <w:sz w:val="20"/>
+                <w:szCs w:val="20"/>
+              </w:rPr>
+            </w:pPr>
+            <w:r>
+              <w:rPr>
+                <w:sz w:val="20"/>
+                <w:szCs w:val="20"/>
+              </w:rPr>
+              <w:t xml:space="preserve">- Discussed </w:t>
+            </w:r>
+            <w:r>
+              <w:rPr>
+                <w:sz w:val="20"/>
+                <w:szCs w:val="20"/>
+              </w:rPr>
+              <w:t>progress made on the watson conversation service</w:t>
+            </w:r>
+          </w:p>
+          <w:p>
+            <w:pPr>
+              <w:widowControl w:val="0"/>
+              <w:rPr>
+                <w:sz w:val="20"/>
+                <w:szCs w:val="20"/>
+              </w:rPr>
+            </w:pPr>
+            <w:r>
+              <w:rPr>
+                <w:sz w:val="20"/>
+                <w:szCs w:val="20"/>
+              </w:rPr>
+              <w:t xml:space="preserve">- </w:t>
+            </w:r>
+            <w:r>
+              <w:rPr>
+                <w:sz w:val="20"/>
+                <w:szCs w:val="20"/>
+              </w:rPr>
+              <w:t>Discussed what we are working on currently and what we will work on</w:t>
+            </w:r>
+          </w:p>
+          <w:p>
+            <w:pPr>
+              <w:widowControl w:val="0"/>
+              <w:rPr>
+                <w:sz w:val="20"/>
+                <w:szCs w:val="20"/>
+              </w:rPr>
+            </w:pPr>
+            <w:r>
+              <w:rPr>
+                <w:sz w:val="20"/>
+                <w:szCs w:val="20"/>
+              </w:rPr>
+              <w:t>- Reported everything from the meeting with the sponsor so that the supervisor is up – to – date with everything</w:t>
+            </w:r>
+          </w:p>
+          <w:p>
+            <w:pPr>
+              <w:widowControl w:val="0"/>
+              <w:rPr>
+                <w:sz w:val="20"/>
+                <w:szCs w:val="20"/>
+              </w:rPr>
+            </w:pPr>
+            <w:r>
+              <w:rPr>
+                <w:sz w:val="20"/>
+                <w:szCs w:val="20"/>
+              </w:rPr>
+              <w:t>- Talked about worries with git and how often/ what we should commit</w:t>
+            </w:r>
+          </w:p>
+        </w:tc>
+        <w:tc>
+          <w:tcPr>
+            <w:tcW w:w="4190" w:type="dxa"/>
+            <w:shd w:val="clear" w:color="auto" w:fill="auto"/>
+            <w:tcMar>
+              <w:top w:w="100" w:type="dxa"/>
+              <w:left w:w="100" w:type="dxa"/>
+              <w:bottom w:w="100" w:type="dxa"/>
+              <w:right w:w="100" w:type="dxa"/>
+            </w:tcMar>
+          </w:tcPr>
+          <w:p>
+            <w:pPr>
+              <w:widowControl w:val="0"/>
+              <w:rPr>
+                <w:sz w:val="20"/>
+                <w:szCs w:val="20"/>
+              </w:rPr>
+            </w:pPr>
+            <w:r>
+              <w:rPr>
+                <w:sz w:val="20"/>
+                <w:szCs w:val="20"/>
+              </w:rPr>
+              <w:t>- Start looking into text-to-speech and see how to integrate it into the project</w:t>
+            </w:r>
+          </w:p>
+          <w:p>
+            <w:pPr>
+              <w:widowControl w:val="0"/>
+              <w:rPr>
+                <w:sz w:val="20"/>
+                <w:szCs w:val="20"/>
+              </w:rPr>
+            </w:pPr>
+            <w:r>
+              <w:rPr>
+                <w:sz w:val="20"/>
+                <w:szCs w:val="20"/>
+              </w:rPr>
+              <w:t>- Try and link up the Watson conversation service to the website</w:t>
+            </w:r>
+          </w:p>
+          <w:p>
+            <w:pPr>
+              <w:widowControl w:val="0"/>
+              <w:rPr>
+                <w:sz w:val="20"/>
+                <w:szCs w:val="20"/>
+              </w:rPr>
+            </w:pPr>
+            <w:r>
+              <w:rPr>
+                <w:sz w:val="20"/>
+                <w:szCs w:val="20"/>
+              </w:rPr>
+              <w:t>- Start looking into animation that could be done by our avatar</w:t>
+            </w:r>
+          </w:p>
+          <w:p>
+            <w:pPr>
+              <w:widowControl w:val="0"/>
+              <w:rPr>
+                <w:sz w:val="20"/>
+                <w:szCs w:val="20"/>
+              </w:rPr>
+            </w:pPr>
+            <w:r>
+              <w:rPr>
+                <w:sz w:val="20"/>
+                <w:szCs w:val="20"/>
+              </w:rPr>
+              <w:t>- Start writing blogs for the project covering content right from the beginning</w:t>
+            </w:r>
+          </w:p>
+          <w:p>
+            <w:pPr>
+              <w:widowControl w:val="0"/>
+              <w:rPr>
+                <w:sz w:val="20"/>
+                <w:szCs w:val="20"/>
+              </w:rPr>
+            </w:pPr>
+          </w:p>
+        </w:tc>
+      </w:tr>
+      <w:tr>
+        <w:tc>
+          <w:tcPr>
+            <w:tcW w:w="2145" w:type="dxa"/>
+            <w:shd w:val="clear" w:color="auto" w:fill="auto"/>
+            <w:tcMar>
+              <w:top w:w="100" w:type="dxa"/>
+              <w:left w:w="100" w:type="dxa"/>
+              <w:bottom w:w="100" w:type="dxa"/>
+              <w:right w:w="100" w:type="dxa"/>
+            </w:tcMar>
+          </w:tcPr>
+          <w:p>
+            <w:pPr>
+              <w:widowControl w:val="0"/>
+              <w:jc w:val="center"/>
+              <w:rPr>
+                <w:b/>
+                <w:u w:val="single"/>
+              </w:rPr>
+            </w:pPr>
+            <w:r>
+              <w:rPr>
+                <w:b/>
+                <w:u w:val="single"/>
+              </w:rPr>
+              <w:t>16</w:t>
+            </w:r>
+            <w:r>
+              <w:rPr>
+                <w:b/>
+                <w:u w:val="single"/>
+              </w:rPr>
+              <w:t>/02/18</w:t>
+            </w:r>
+          </w:p>
+          <w:p>
+            <w:pPr>
+              <w:widowControl w:val="0"/>
+              <w:rPr>
+                <w:b/>
+                <w:u w:val="single"/>
+              </w:rPr>
+            </w:pPr>
+          </w:p>
+          <w:p>
+            <w:pPr>
+              <w:widowControl w:val="0"/>
+              <w:jc w:val="center"/>
+              <w:rPr>
+                <w:b/>
+                <w:u w:val="single"/>
+              </w:rPr>
+            </w:pPr>
+            <w:r>
+              <w:rPr>
+                <w:b/>
+                <w:u w:val="single"/>
+              </w:rPr>
+              <w:t>Meeting lasted : 2 hours</w:t>
+            </w:r>
+          </w:p>
+        </w:tc>
+        <w:tc>
+          <w:tcPr>
+            <w:tcW w:w="3855" w:type="dxa"/>
+            <w:shd w:val="clear" w:color="auto" w:fill="auto"/>
+            <w:tcMar>
+              <w:top w:w="100" w:type="dxa"/>
+              <w:left w:w="100" w:type="dxa"/>
+              <w:bottom w:w="100" w:type="dxa"/>
+              <w:right w:w="100" w:type="dxa"/>
+            </w:tcMar>
+          </w:tcPr>
+          <w:p>
+            <w:pPr>
+              <w:widowControl w:val="0"/>
+              <w:rPr>
+                <w:sz w:val="20"/>
+                <w:szCs w:val="20"/>
+              </w:rPr>
+            </w:pPr>
+            <w:r>
+              <w:rPr>
+                <w:sz w:val="20"/>
+                <w:szCs w:val="20"/>
+              </w:rPr>
+              <w:t xml:space="preserve">- </w:t>
+            </w:r>
+            <w:r>
+              <w:rPr>
+                <w:sz w:val="20"/>
+                <w:szCs w:val="20"/>
+              </w:rPr>
+              <w:t>Split the team up to work on different parts so that we make better progress with the project</w:t>
+            </w:r>
+          </w:p>
+          <w:p>
+            <w:pPr>
+              <w:widowControl w:val="0"/>
+              <w:rPr>
+                <w:sz w:val="20"/>
+                <w:szCs w:val="20"/>
+              </w:rPr>
+            </w:pPr>
+            <w:r>
+              <w:rPr>
+                <w:sz w:val="20"/>
+                <w:szCs w:val="20"/>
+              </w:rPr>
+              <w:t>- Some members of the team worked on trying to get the Watson conversation service that was built up to cooperate/work on the website</w:t>
+            </w:r>
+          </w:p>
+          <w:p>
+            <w:pPr>
+              <w:widowControl w:val="0"/>
+              <w:rPr>
+                <w:sz w:val="20"/>
+                <w:szCs w:val="20"/>
+              </w:rPr>
+            </w:pPr>
+            <w:r>
+              <w:rPr>
+                <w:sz w:val="20"/>
+                <w:szCs w:val="20"/>
+              </w:rPr>
+              <w:t>- Some members were looking into text-to-speech functions and seeing how those could be set up for the project</w:t>
+            </w:r>
+          </w:p>
+          <w:p>
+            <w:pPr>
+              <w:widowControl w:val="0"/>
+              <w:rPr>
+                <w:sz w:val="20"/>
+                <w:szCs w:val="20"/>
+              </w:rPr>
+            </w:pPr>
+            <w:r>
+              <w:rPr>
+                <w:sz w:val="20"/>
+                <w:szCs w:val="20"/>
+              </w:rPr>
+              <w:t xml:space="preserve">- Some members were looking into animation and what animation could be done </w:t>
+            </w:r>
+            <w:r>
+              <w:rPr>
+                <w:sz w:val="20"/>
+                <w:szCs w:val="20"/>
+              </w:rPr>
+              <w:t>as part of our project</w:t>
+            </w:r>
+          </w:p>
+          <w:p>
+            <w:pPr>
+              <w:widowControl w:val="0"/>
+              <w:rPr>
+                <w:sz w:val="20"/>
+                <w:szCs w:val="20"/>
+              </w:rPr>
+            </w:pPr>
+            <w:r>
+              <w:rPr>
+                <w:sz w:val="20"/>
+                <w:szCs w:val="20"/>
+              </w:rPr>
+              <w:t>- One member has been working on the blogs, making sure to include our experiences/challenges in it</w:t>
+            </w:r>
+          </w:p>
+          <w:p>
+            <w:pPr>
+              <w:widowControl w:val="0"/>
+              <w:rPr>
+                <w:sz w:val="20"/>
+                <w:szCs w:val="20"/>
+              </w:rPr>
+            </w:pPr>
+          </w:p>
+        </w:tc>
+        <w:tc>
+          <w:tcPr>
+            <w:tcW w:w="4190" w:type="dxa"/>
+            <w:shd w:val="clear" w:color="auto" w:fill="auto"/>
+            <w:tcMar>
+              <w:top w:w="100" w:type="dxa"/>
+              <w:left w:w="100" w:type="dxa"/>
+              <w:bottom w:w="100" w:type="dxa"/>
+              <w:right w:w="100" w:type="dxa"/>
+            </w:tcMar>
+          </w:tcPr>
+          <w:p>
+            <w:pPr>
+              <w:widowControl w:val="0"/>
+              <w:rPr>
+                <w:sz w:val="20"/>
+                <w:szCs w:val="20"/>
+              </w:rPr>
+            </w:pPr>
+            <w:r>
+              <w:rPr>
+                <w:sz w:val="20"/>
+                <w:szCs w:val="20"/>
+              </w:rPr>
+              <w:t xml:space="preserve">- </w:t>
+            </w:r>
+            <w:r>
+              <w:rPr>
+                <w:sz w:val="20"/>
+                <w:szCs w:val="20"/>
+              </w:rPr>
+              <w:t>Keep working on the animations so that the avatar looks ‘human-like’</w:t>
+            </w:r>
+          </w:p>
+          <w:p>
+            <w:pPr>
+              <w:widowControl w:val="0"/>
+              <w:rPr>
+                <w:sz w:val="20"/>
+                <w:szCs w:val="20"/>
+              </w:rPr>
+            </w:pPr>
+            <w:r>
+              <w:rPr>
+                <w:sz w:val="20"/>
+                <w:szCs w:val="20"/>
+              </w:rPr>
+              <w:t>- Keep writing and updating the blogs so that those are all done</w:t>
+            </w:r>
+          </w:p>
+          <w:p>
+            <w:pPr>
+              <w:widowControl w:val="0"/>
+              <w:rPr>
+                <w:sz w:val="20"/>
+                <w:szCs w:val="20"/>
+              </w:rPr>
+            </w:pPr>
+            <w:r>
+              <w:rPr>
+                <w:sz w:val="20"/>
+                <w:szCs w:val="20"/>
+              </w:rPr>
+              <w:t>- Take some photos at the next session to add to the blogs</w:t>
+            </w:r>
+          </w:p>
+          <w:p>
+            <w:pPr>
+              <w:widowControl w:val="0"/>
+              <w:rPr>
+                <w:sz w:val="20"/>
+                <w:szCs w:val="20"/>
+              </w:rPr>
+            </w:pPr>
+            <w:r>
+              <w:rPr>
+                <w:sz w:val="20"/>
+                <w:szCs w:val="20"/>
+              </w:rPr>
+              <w:t>- Keep working on the text-to-speech function</w:t>
+            </w:r>
+          </w:p>
+          <w:p>
+            <w:pPr>
+              <w:widowControl w:val="0"/>
+              <w:rPr>
+                <w:sz w:val="20"/>
+                <w:szCs w:val="20"/>
+              </w:rPr>
+            </w:pPr>
+            <w:r>
+              <w:rPr>
+                <w:sz w:val="20"/>
+                <w:szCs w:val="20"/>
+              </w:rPr>
+              <w:t>- Finish up adding the Watson conversation service to the website</w:t>
+            </w:r>
+            <w:bookmarkStart w:id="2" w:name="_GoBack"/>
+            <w:bookmarkEnd w:id="2"/>
+          </w:p>
+          <w:p>
+            <w:pPr>
+              <w:widowControl w:val="0"/>
+              <w:rPr>
+                <w:sz w:val="20"/>
+                <w:szCs w:val="20"/>
+              </w:rPr>
+            </w:pPr>
           </w:p>
         </w:tc>
       </w:tr>

</xml_diff>